<commit_message>
felhasználói webdoksi befejezve (még át kell olvasni)
</commit_message>
<xml_diff>
--- a/DOCUMENTATION/Weboldal felhasználói dokumentáció.docx
+++ b/DOCUMENTATION/Weboldal felhasználói dokumentáció.docx
@@ -1,6 +1,6 @@
 
 <file path=word/document.xml><?xml version="1.0" encoding="utf-8"?>
-<w:document xmlns:wpc="http://schemas.microsoft.com/office/word/2010/wordprocessingCanvas" xmlns:cx="http://schemas.microsoft.com/office/drawing/2014/chartex" xmlns:cx1="http://schemas.microsoft.com/office/drawing/2015/9/8/chartex" xmlns:cx2="http://schemas.microsoft.com/office/drawing/2015/10/21/chartex" xmlns:cx3="http://schemas.microsoft.com/office/drawing/2016/5/9/chartex" xmlns:cx4="http://schemas.microsoft.com/office/drawing/2016/5/10/chartex" xmlns:cx5="http://schemas.microsoft.com/office/drawing/2016/5/11/chartex" xmlns:cx6="http://schemas.microsoft.com/office/drawing/2016/5/12/chartex" xmlns:cx7="http://schemas.microsoft.com/office/drawing/2016/5/13/chartex" xmlns:cx8="http://schemas.microsoft.com/office/drawing/2016/5/14/chartex" xmlns:mc="http://schemas.openxmlformats.org/markup-compatibility/2006" xmlns:aink="http://schemas.microsoft.com/office/drawing/2016/ink" xmlns:am3d="http://schemas.microsoft.com/office/drawing/2017/model3d" xmlns:o="urn:schemas-microsoft-com:office:office" xmlns:r="http://schemas.openxmlformats.org/officeDocument/2006/relationships" xmlns:m="http://schemas.openxmlformats.org/officeDocument/2006/math" xmlns:v="urn:schemas-microsoft-com:vml" xmlns:wp14="http://schemas.microsoft.com/office/word/2010/wordprocessingDrawing" xmlns:wp="http://schemas.openxmlformats.org/drawingml/2006/wordprocessingDrawing" xmlns:w10="urn:schemas-microsoft-com:office:word" xmlns:w="http://schemas.openxmlformats.org/wordprocessingml/2006/main" xmlns:w14="http://schemas.microsoft.com/office/word/2010/wordml" xmlns:w15="http://schemas.microsoft.com/office/word/2012/wordml" xmlns:w16cid="http://schemas.microsoft.com/office/word/2016/wordml/cid" xmlns:w16se="http://schemas.microsoft.com/office/word/2015/wordml/symex" xmlns:wpg="http://schemas.microsoft.com/office/word/2010/wordprocessingGroup" xmlns:wpi="http://schemas.microsoft.com/office/word/2010/wordprocessingInk" xmlns:wne="http://schemas.microsoft.com/office/word/2006/wordml" xmlns:wps="http://schemas.microsoft.com/office/word/2010/wordprocessingShape" mc:Ignorable="w14 w15 w16se w16cid wp14">
+<w:document xmlns:wpc="http://schemas.microsoft.com/office/word/2010/wordprocessingCanvas" xmlns:cx="http://schemas.microsoft.com/office/drawing/2014/chartex" xmlns:cx1="http://schemas.microsoft.com/office/drawing/2015/9/8/chartex" xmlns:cx2="http://schemas.microsoft.com/office/drawing/2015/10/21/chartex" xmlns:cx3="http://schemas.microsoft.com/office/drawing/2016/5/9/chartex" xmlns:cx4="http://schemas.microsoft.com/office/drawing/2016/5/10/chartex" xmlns:cx5="http://schemas.microsoft.com/office/drawing/2016/5/11/chartex" xmlns:cx6="http://schemas.microsoft.com/office/drawing/2016/5/12/chartex" xmlns:cx7="http://schemas.microsoft.com/office/drawing/2016/5/13/chartex" xmlns:cx8="http://schemas.microsoft.com/office/drawing/2016/5/14/chartex" xmlns:mc="http://schemas.openxmlformats.org/markup-compatibility/2006" xmlns:aink="http://schemas.microsoft.com/office/drawing/2016/ink" xmlns:am3d="http://schemas.microsoft.com/office/drawing/2017/model3d" xmlns:o="urn:schemas-microsoft-com:office:office" xmlns:oel="http://schemas.microsoft.com/office/2019/extlst" xmlns:r="http://schemas.openxmlformats.org/officeDocument/2006/relationships" xmlns:m="http://schemas.openxmlformats.org/officeDocument/2006/math" xmlns:v="urn:schemas-microsoft-com:vml" xmlns:wp14="http://schemas.microsoft.com/office/word/2010/wordprocessingDrawing" xmlns:wp="http://schemas.openxmlformats.org/drawingml/2006/wordprocessingDrawing" xmlns:w10="urn:schemas-microsoft-com:office:word" xmlns:w="http://schemas.openxmlformats.org/wordprocessingml/2006/main" xmlns:w14="http://schemas.microsoft.com/office/word/2010/wordml" xmlns:w15="http://schemas.microsoft.com/office/word/2012/wordml" xmlns:w16cex="http://schemas.microsoft.com/office/word/2018/wordml/cex" xmlns:w16cid="http://schemas.microsoft.com/office/word/2016/wordml/cid" xmlns:w16="http://schemas.microsoft.com/office/word/2018/wordml" xmlns:w16sdtdh="http://schemas.microsoft.com/office/word/2020/wordml/sdtdatahash" xmlns:w16se="http://schemas.microsoft.com/office/word/2015/wordml/symex" xmlns:wpg="http://schemas.microsoft.com/office/word/2010/wordprocessingGroup" xmlns:wpi="http://schemas.microsoft.com/office/word/2010/wordprocessingInk" xmlns:wne="http://schemas.microsoft.com/office/word/2006/wordml" xmlns:wps="http://schemas.microsoft.com/office/word/2010/wordprocessingShape" mc:Ignorable="w14 w15 w16se w16cid w16 w16cex w16sdtdh wp14">
   <w:body>
     <w:p>
       <w:r>
@@ -47,181 +47,172 @@
       <w:r>
         <w:t>A weboldal használható bejelentkezés nélkül is, így viszont csak böngészni tudjuk a könyveket (sem elmenteni sem előfoglalni nem tudjuk azokat). Bejelentkezni úgy tudunk, hogy a jobb felső sarokban található ember körvonalra kattintunk:</w:t>
       </w:r>
+    </w:p>
+    <w:p>
+      <w:r>
+        <w:t xml:space="preserve">A </w:t>
+      </w:r>
+      <w:r>
+        <w:t>„Bejelentkezés” ablak</w:t>
+      </w:r>
+      <w:r>
+        <w:t xml:space="preserve">ot a </w:t>
+      </w:r>
+      <w:r>
+        <w:t>jobb felső sarkában találhat</w:t>
+      </w:r>
+      <w:r>
+        <w:t>ó</w:t>
+      </w:r>
+      <w:r>
+        <w:t xml:space="preserve"> X-re kattintva, vagy a</w:t>
+      </w:r>
+      <w:r>
+        <w:t xml:space="preserve">z </w:t>
+      </w:r>
+      <w:r>
+        <w:t>ablakon kívülre kattintással tudjuk bezárni</w:t>
+      </w:r>
+      <w:r>
+        <w:t>.</w:t>
+      </w:r>
+    </w:p>
+    <w:p>
+      <w:r>
+        <w:t>Az ekkor felugró ablakba begépeljük a kapott felhasználónevünket és a korábban beállított jelszót. Ahhoz, hogy lássuk, hogy mit írtunk be jelszónak, rákattinthatunk a jelszó beviteli mezőjének jobb oldalán található áthúzott szem ikonra. A jelszó elrejtéséhez kattintsunk a már nem áthúzott szem ikonra.</w:t>
+      </w:r>
+      <w:r>
+        <w:t xml:space="preserve"> </w:t>
+      </w:r>
+    </w:p>
+    <w:p>
+      <w:r>
+        <w:t xml:space="preserve">Tetszés szerint pipáljuk ki az „Emlékezz rám” feliratú jelölőnégyzetet. Ha ezt kipipáljuk, akkor nem kell később a weboldal </w:t>
+      </w:r>
+      <w:r>
+        <w:t>újbóli megnyitásakor ismét bejelentkezni</w:t>
+      </w:r>
+      <w:r>
+        <w:t>. Ezt felülírja az, ha a fiókunk részleténél rányomunk a „Kijelentkezés” gombra, ugyanis ezzel kijelentkezünk a fiókunkból és legközelebb megint be kell jelentkeznünk.</w:t>
+      </w:r>
+    </w:p>
+    <w:p>
+      <w:r>
+        <w:t>Ezek után a „Bejel</w:t>
+      </w:r>
+      <w:r>
+        <w:t>e</w:t>
+      </w:r>
+      <w:r>
+        <w:t xml:space="preserve">ntkezés” gombra kattintva tudunk bejelentkezni. </w:t>
+      </w:r>
+    </w:p>
+    <w:p>
+      <w:pPr>
+        <w:rPr>
+          <w:u w:val="single"/>
+        </w:rPr>
+      </w:pPr>
+      <w:r>
+        <w:rPr>
+          <w:u w:val="single"/>
+        </w:rPr>
+        <w:t>Navigációs menü</w:t>
+      </w:r>
+      <w:r>
+        <w:rPr>
+          <w:u w:val="single"/>
+        </w:rPr>
+        <w:t>:</w:t>
+      </w:r>
+    </w:p>
+    <w:p>
+      <w:r>
+        <w:t>Menü – asztali nézet:</w:t>
+      </w:r>
+    </w:p>
+    <w:p>
+      <w:r>
+        <w:t xml:space="preserve">A menüsáv a weboldal legtetején található, tehát bárhova görgetünk, mindig elérhető lesz. </w:t>
+      </w:r>
+    </w:p>
+    <w:p>
+      <w:r>
+        <w:t>Menü – mobil nézet</w:t>
+      </w:r>
+      <w:r>
+        <w:t>:</w:t>
+      </w:r>
+    </w:p>
+    <w:p>
+      <w:r>
+        <w:t>Mobil nézetben úgy tudjuk előhozni a menüt és navigálni az oldalak között, hogy a jobb felső sarokban található három vízszintes vonalra kattintunk. A menü eltűnik, amikor egy másik oldalra navigálunk vele, de ha nem kívánunk elnavigálni a jelenlegi oldalról, be is zárhatjuk a jobb felső sarokban található X-szel</w:t>
+      </w:r>
+      <w:r>
+        <w:t>.</w:t>
+      </w:r>
+    </w:p>
+    <w:p>
+      <w:r>
+        <w:rPr>
+          <w:u w:val="single"/>
+        </w:rPr>
+        <w:t>Navigálás az oldalak között a menü segítségével:</w:t>
+      </w:r>
       <w:r>
         <w:br/>
-        <w:t>*ide egy benyilazott képet</w:t>
-      </w:r>
-      <w:r>
-        <w:t xml:space="preserve"> a fiók ikonról</w:t>
-      </w:r>
-    </w:p>
-    <w:p>
-      <w:r>
-        <w:t xml:space="preserve">A </w:t>
-      </w:r>
-      <w:r>
-        <w:t>„Bejelentkezés” ablak</w:t>
-      </w:r>
-      <w:r>
-        <w:t xml:space="preserve">ot a </w:t>
-      </w:r>
-      <w:r>
-        <w:t>jobb felső sarkában találhat</w:t>
-      </w:r>
-      <w:r>
-        <w:t>ó</w:t>
-      </w:r>
-      <w:r>
-        <w:t xml:space="preserve"> X-re kattintva, vagy a</w:t>
-      </w:r>
-      <w:r>
-        <w:t xml:space="preserve">z </w:t>
-      </w:r>
-      <w:r>
-        <w:t>ablakon kívülre kattintással tudjuk bezárni</w:t>
-      </w:r>
-      <w:r>
-        <w:t>.</w:t>
-      </w:r>
-    </w:p>
-    <w:p>
-      <w:r>
-        <w:t>Az ekkor felugró ablakba begépeljük a kapott felhasználónevünket és a korábban beállított jelszót. Ahhoz, hogy lássuk, hogy mit írtunk be jelszónak, rákattinthatunk a jelszó beviteli mezőjének jobb oldalán található áthúzott szem ikonra. A jelszó elrejtéséhez kattintsunk a már nem áthúzott szem ikonra.</w:t>
-      </w:r>
+        <w:t>A menüsáv bal oldalán található a könyvtár neve (</w:t>
+      </w:r>
+      <w:proofErr w:type="spellStart"/>
+      <w:r>
+        <w:t>Book</w:t>
+      </w:r>
+      <w:proofErr w:type="spellEnd"/>
       <w:r>
         <w:t xml:space="preserve"> </w:t>
       </w:r>
-    </w:p>
-    <w:p>
-      <w:r>
-        <w:t>*kép a jelszó elrejtése/mutatása ikonról</w:t>
-      </w:r>
-    </w:p>
-    <w:p>
-      <w:r>
-        <w:t xml:space="preserve">Tetszés szerint pipáljuk ki az „Emlékezz rám” feliratú jelölőnégyzetet. Ha ezt kipipáljuk, akkor nem kell később a weboldal </w:t>
-      </w:r>
-      <w:r>
-        <w:t>újbóli megnyitásakor ismét bejelentkezni</w:t>
-      </w:r>
-      <w:r>
-        <w:t>. Ezt felülírja az, ha a fiókunk részleténél rányomunk a „Kijelentkezés” gombra, ugyanis ezzel kijelentkezünk a fiókunkból és legközelebb megint be kell jelentkeznünk.</w:t>
-      </w:r>
-    </w:p>
-    <w:p>
-      <w:r>
-        <w:t>Ezek után a „Bejel</w:t>
-      </w:r>
-      <w:r>
-        <w:t>e</w:t>
-      </w:r>
-      <w:r>
-        <w:t xml:space="preserve">ntkezés” gombra kattintva tudunk bejelentkezni. </w:t>
-      </w:r>
-    </w:p>
-    <w:p/>
-    <w:p>
       <w:proofErr w:type="spellStart"/>
       <w:r>
-        <w:t>navbar</w:t>
+        <w:t>Hive</w:t>
       </w:r>
       <w:proofErr w:type="spellEnd"/>
       <w:r>
-        <w:t>:</w:t>
-      </w:r>
-    </w:p>
-    <w:p>
-      <w:r>
-        <w:t>Menü – asztali nézet:</w:t>
-      </w:r>
-    </w:p>
-    <w:p>
-      <w:r>
-        <w:t xml:space="preserve">A menüsáv a weboldal legtetején található, tehát bárhova görgetünk, mindig elérhető lesz. </w:t>
-      </w:r>
-    </w:p>
-    <w:p>
-      <w:r>
-        <w:t>Menü – mobil nézet</w:t>
-      </w:r>
-      <w:r>
-        <w:t>:</w:t>
-      </w:r>
-    </w:p>
-    <w:p>
-      <w:r>
-        <w:t xml:space="preserve">Mobil nézetben úgy tudjuk előhozni a menüt és navigálni az oldalak között, hogy a jobb felső sarokban található három vízszintes vonalra kattintunk. A menü eltűnik, amikor egy másik oldalra navigálunk vele, de ha nem kívánunk elnavigálni a jelenlegi oldalról, </w:t>
-      </w:r>
-      <w:r>
-        <w:t>be is zárhatjuk</w:t>
-      </w:r>
-      <w:r>
-        <w:t xml:space="preserve"> a jobb felső sarokban található X-szel</w:t>
-      </w:r>
-      <w:r>
-        <w:t>.</w:t>
-      </w:r>
-    </w:p>
-    <w:p>
+        <w:t xml:space="preserve">). Erre kattintva a főoldalra navigálhatunk. Ugyanígy a főoldalra navigálhatunk a menüsáv jobb oldalán lévő „Főoldal” linkkel. Az </w:t>
+      </w:r>
       <w:r>
         <w:lastRenderedPageBreak/>
-        <w:t>Navigálás az oldalak között a menü segítségével:</w:t>
+        <w:t>„</w:t>
+      </w:r>
+      <w:r>
+        <w:t>Könyveink” -</w:t>
+      </w:r>
+      <w:r>
+        <w:t>re kattintva arra az oldalra navigálhatunk, ahol megtalálható a könyvtár rendszerébe felvitt összes könyv, a „Rólunk” menüpontra kattintva pedig azt az oldalt kereshetjük fel, mely bemutatja a könyvár rendszerét fejlesztő csapatot.</w:t>
+      </w:r>
+    </w:p>
+    <w:p>
+      <w:r>
+        <w:t>Ezen felül megtalálhatóak a menüpontok minden oldal legalján.</w:t>
       </w:r>
       <w:r>
         <w:br/>
       </w:r>
       <w:r>
-        <w:t>A menüsáv bal oldalán található a könyvtár neve (</w:t>
-      </w:r>
-      <w:proofErr w:type="spellStart"/>
-      <w:r>
-        <w:t>Book</w:t>
-      </w:r>
-      <w:proofErr w:type="spellEnd"/>
-      <w:r>
-        <w:t xml:space="preserve"> </w:t>
-      </w:r>
-      <w:proofErr w:type="spellStart"/>
-      <w:r>
-        <w:t>Hive</w:t>
-      </w:r>
-      <w:proofErr w:type="spellEnd"/>
-      <w:r>
-        <w:t>). Erre kattintva a főoldalra navigálhatunk. Ugyanígy a főoldalra navigálhatunk a menüsáv jobb oldalán lévő „Főoldal” linkkel. Az „</w:t>
-      </w:r>
-      <w:proofErr w:type="gramStart"/>
-      <w:r>
-        <w:t>K</w:t>
-      </w:r>
-      <w:r>
-        <w:t>önyv</w:t>
-      </w:r>
-      <w:r>
-        <w:t>eink</w:t>
-      </w:r>
-      <w:r>
-        <w:t>”-</w:t>
-      </w:r>
-      <w:proofErr w:type="gramEnd"/>
-      <w:r>
-        <w:t>re kattintva arra az oldalra navigálhatunk, ahol megtalálható a könyvtár rendszerébe felvitt összes könyv, a „Rólunk” menüpontra kattintva pedig azt az oldalt kereshetjük fel, mely bemutatja a könyvár rendszerét fejlesztő csapatot.</w:t>
-      </w:r>
-    </w:p>
-    <w:p>
-      <w:r>
-        <w:t>Ezen felül megtalálhatóak a menüpontok minden oldal legalján.</w:t>
-      </w:r>
-      <w:r>
         <w:br/>
       </w:r>
       <w:r>
-        <w:br/>
-        <w:t>oldalak:</w:t>
-      </w:r>
-    </w:p>
-    <w:p>
-      <w:r>
-        <w:t>Főoldal:</w:t>
+        <w:t>O</w:t>
+      </w:r>
+      <w:r>
+        <w:t>ldalak:</w:t>
+      </w:r>
+    </w:p>
+    <w:p>
+      <w:r>
+        <w:rPr>
+          <w:u w:val="single"/>
+        </w:rPr>
+        <w:t>Főoldal</w:t>
       </w:r>
       <w:r>
         <w:br/>
@@ -236,7 +227,10 @@
     </w:p>
     <w:p>
       <w:r>
-        <w:t>Könyveink oldal:</w:t>
+        <w:rPr>
+          <w:u w:val="single"/>
+        </w:rPr>
+        <w:t>Könyveink oldal</w:t>
       </w:r>
       <w:r>
         <w:br/>
@@ -278,53 +272,648 @@
         <w:t xml:space="preserve">Van egy szöveges beviteli mező, mellyel szerzőre tudunk szűrni, de van ezeken kívül </w:t>
       </w:r>
       <w:r>
-        <w:t>van</w:t>
-      </w:r>
-      <w:r>
+        <w:t xml:space="preserve">van </w:t>
+      </w:r>
+      <w:r>
+        <w:t xml:space="preserve">lehetőségünk megjelenési dátum, megjelenési nyelv és ISBN-kód alapján </w:t>
+      </w:r>
+      <w:r>
+        <w:t xml:space="preserve">is </w:t>
+      </w:r>
+      <w:r>
+        <w:t>keresni</w:t>
+      </w:r>
+      <w:r>
+        <w:t>.</w:t>
+      </w:r>
+      <w:r>
+        <w:br/>
+      </w:r>
+    </w:p>
+    <w:p>
+      <w:r>
+        <w:t xml:space="preserve">Ha be vagyunk jelentkezve, akkor el tudjuk menteni a könyveket a kedvencek közé azzal, hogy az adott könyv kártyája alján rákattintunk a piros szív ikonra és ismételt kattintással kivehetjük a kedvencek közül. </w:t>
+      </w:r>
+      <w:r>
+        <w:t>Azt, hogy mi kedveltünk egy könyvet, rajtunk kívül senki más nem látja. Ezzel csak elmentjük magunknak az adott művet.</w:t>
+      </w:r>
+    </w:p>
+    <w:p/>
+    <w:p>
+      <w:pPr>
+        <w:rPr>
+          <w:u w:val="single"/>
+        </w:rPr>
+      </w:pPr>
+      <w:r>
+        <w:rPr>
+          <w:u w:val="single"/>
+        </w:rPr>
+        <w:t>Könyv részletes oldal</w:t>
+      </w:r>
+    </w:p>
+    <w:p>
+      <w:r>
+        <w:t>Egy könyv további részleteit (leírás, ISBN, megjelenés éve) úgy tudjuk megtekinteni, hogy</w:t>
+      </w:r>
+      <w:r>
+        <w:t xml:space="preserve"> az adott könyv kártyájára kattintunk (ha be vagyunk jelentkezve, akkor a szívre kattintva csak a kedvencek közé rakjuk a könyvet, azzal nem nyitjuk meg a könyv részleteit).</w:t>
+      </w:r>
+    </w:p>
+    <w:p>
+      <w:r>
+        <w:t xml:space="preserve">A könyv részletes oldalán is lehetőségünk van a kedvencek közé tenni a könyvet a további adatok alatt található piros szív ikonra kattintással, amennyiben be vagyunk jelentkezve. </w:t>
+      </w:r>
+    </w:p>
+    <w:p>
+      <w:r>
+        <w:t>Az oldal alján található egy ajánló szekció, ahova kilistázzuk az adott könyvhöz hasonló köteteket. Amennyiben a könyvek nem fértek ki a képernyőre, az ajánló szekció bal és jobb oldalán található nyilakkal, vagy a szekció alján található görgetősávv</w:t>
+      </w:r>
+      <w:r>
+        <w:t>al lehet tovább léptetni.</w:t>
+      </w:r>
+    </w:p>
+    <w:p/>
+    <w:p>
+      <w:pPr>
+        <w:rPr>
+          <w:u w:val="single"/>
+        </w:rPr>
+      </w:pPr>
+      <w:r>
+        <w:rPr>
+          <w:u w:val="single"/>
+        </w:rPr>
+        <w:t>Profil részletei</w:t>
+      </w:r>
+      <w:r>
+        <w:rPr>
+          <w:u w:val="single"/>
+        </w:rPr>
+        <w:t xml:space="preserve"> oldal</w:t>
+      </w:r>
+    </w:p>
+    <w:p>
+      <w:r>
+        <w:t>A profilunk részleteit a</w:t>
+      </w:r>
+      <w:r>
+        <w:t xml:space="preserve"> jobb felső sarokban található ember körvonalra kattint</w:t>
+      </w:r>
+      <w:r>
+        <w:t>va tudunk lépni</w:t>
+      </w:r>
+      <w:r>
+        <w:t xml:space="preserve">, amennyiben be vagyunk jelentkezve a fiókunkba. Ezen az oldalon megtaláljuk saját adatainkat és fiókunk részleteit. </w:t>
+      </w:r>
+      <w:r>
+        <w:t xml:space="preserve">Asztali nézetben az oldal bal felső sarkában, mobilos nézetben az oldal tetején, a főmenü alatt találunk egy navigációs menüt, mellyel az oldalon megjelenített adatok között tudunk </w:t>
+      </w:r>
+      <w:r>
+        <w:lastRenderedPageBreak/>
+        <w:t xml:space="preserve">váltani. Asztali nézetben egy zöld pont, mobilos nézetben pedig a menü szövegének zöldre váltása mutatja, hogy milyen adatokat nézzük éppen. </w:t>
+      </w:r>
+    </w:p>
+    <w:p>
+      <w:pPr>
+        <w:rPr>
+          <w:rFonts w:ascii="Calibri" w:eastAsia="Times New Roman" w:hAnsi="Calibri" w:cs="Calibri"/>
+          <w:lang w:eastAsia="hu-HU"/>
+        </w:rPr>
+      </w:pPr>
+      <w:r>
+        <w:t xml:space="preserve">Az első menüpont a </w:t>
+      </w:r>
+      <w:r>
+        <w:t>Fiók/Fiók adatai, melyen megtekinthetjük a fiókunk adatait (a nevünk, felhasználónevünk, születési helyünk, születési dátumunk, lakhelyünk, e-mail címünk, telefonszámunk, a tagságunk lejárati dátuma és az édesanyánk születési neve)</w:t>
+      </w:r>
+      <w:r>
+        <w:rPr>
+          <w:rFonts w:ascii="Times New Roman" w:eastAsia="Times New Roman" w:hAnsi="Times New Roman" w:cs="Times New Roman"/>
+          <w:sz w:val="24"/>
+          <w:szCs w:val="24"/>
+          <w:lang w:eastAsia="hu-HU"/>
+        </w:rPr>
+        <w:t xml:space="preserve">. </w:t>
+      </w:r>
+      <w:r>
+        <w:rPr>
+          <w:rFonts w:ascii="Calibri" w:eastAsia="Times New Roman" w:hAnsi="Calibri" w:cs="Calibri"/>
+          <w:lang w:eastAsia="hu-HU"/>
+        </w:rPr>
+        <w:t>Ezen az oldalon tudjuk megváltoztatni a fiókunk jelszavát, amelyet a következőképpen tehetünk meg:</w:t>
+      </w:r>
+    </w:p>
+    <w:p>
+      <w:pPr>
+        <w:rPr>
+          <w:rFonts w:ascii="Calibri" w:eastAsia="Times New Roman" w:hAnsi="Calibri" w:cs="Calibri"/>
+          <w:lang w:eastAsia="hu-HU"/>
+        </w:rPr>
+      </w:pPr>
+      <w:r>
+        <w:rPr>
+          <w:rFonts w:ascii="Calibri" w:eastAsia="Times New Roman" w:hAnsi="Calibri" w:cs="Calibri"/>
+          <w:lang w:eastAsia="hu-HU"/>
+        </w:rPr>
+        <w:t>Van három szöveges beviteli mező:</w:t>
+      </w:r>
+    </w:p>
+    <w:p>
+      <w:pPr>
+        <w:pStyle w:val="Listaszerbekezds"/>
+        <w:numPr>
+          <w:ilvl w:val="0"/>
+          <w:numId w:val="2"/>
+        </w:numPr>
+        <w:rPr>
+          <w:rFonts w:ascii="Calibri" w:eastAsia="Times New Roman" w:hAnsi="Calibri" w:cs="Calibri"/>
+          <w:lang w:eastAsia="hu-HU"/>
+        </w:rPr>
+      </w:pPr>
+      <w:r>
+        <w:rPr>
+          <w:rFonts w:ascii="Calibri" w:eastAsia="Times New Roman" w:hAnsi="Calibri" w:cs="Calibri"/>
+          <w:lang w:eastAsia="hu-HU"/>
+        </w:rPr>
+        <w:t>beírjuk a jelenlegi jelszót</w:t>
+      </w:r>
+    </w:p>
+    <w:p>
+      <w:pPr>
+        <w:pStyle w:val="Listaszerbekezds"/>
+        <w:numPr>
+          <w:ilvl w:val="0"/>
+          <w:numId w:val="2"/>
+        </w:numPr>
+        <w:rPr>
+          <w:rFonts w:ascii="Calibri" w:eastAsia="Times New Roman" w:hAnsi="Calibri" w:cs="Calibri"/>
+          <w:lang w:eastAsia="hu-HU"/>
+        </w:rPr>
+      </w:pPr>
+      <w:r>
+        <w:rPr>
+          <w:rFonts w:ascii="Calibri" w:eastAsia="Times New Roman" w:hAnsi="Calibri" w:cs="Calibri"/>
+          <w:lang w:eastAsia="hu-HU"/>
+        </w:rPr>
+        <w:t>ezután beírjuk az új jelszót</w:t>
+      </w:r>
+    </w:p>
+    <w:p>
+      <w:pPr>
+        <w:pStyle w:val="Listaszerbekezds"/>
+        <w:numPr>
+          <w:ilvl w:val="0"/>
+          <w:numId w:val="2"/>
+        </w:numPr>
+        <w:rPr>
+          <w:rFonts w:ascii="Calibri" w:eastAsia="Times New Roman" w:hAnsi="Calibri" w:cs="Calibri"/>
+          <w:lang w:eastAsia="hu-HU"/>
+        </w:rPr>
+      </w:pPr>
+      <w:r>
+        <w:rPr>
+          <w:rFonts w:ascii="Calibri" w:eastAsia="Times New Roman" w:hAnsi="Calibri" w:cs="Calibri"/>
+          <w:lang w:eastAsia="hu-HU"/>
+        </w:rPr>
+        <w:t>majd az új jelszót még</w:t>
+      </w:r>
+      <w:r>
+        <w:rPr>
+          <w:rFonts w:ascii="Calibri" w:eastAsia="Times New Roman" w:hAnsi="Calibri" w:cs="Calibri"/>
+          <w:lang w:eastAsia="hu-HU"/>
+        </w:rPr>
         <w:t xml:space="preserve"> </w:t>
       </w:r>
       <w:r>
-        <w:t xml:space="preserve">lehetőségünk megjelenési dátum, megjelenési nyelv és ISBN-kód alapján </w:t>
-      </w:r>
-      <w:r>
-        <w:t xml:space="preserve">is </w:t>
-      </w:r>
-      <w:r>
-        <w:t>keresni</w:t>
-      </w:r>
-      <w:r>
+        <w:rPr>
+          <w:rFonts w:ascii="Calibri" w:eastAsia="Times New Roman" w:hAnsi="Calibri" w:cs="Calibri"/>
+          <w:lang w:eastAsia="hu-HU"/>
+        </w:rPr>
+        <w:t>egyszer</w:t>
+      </w:r>
+      <w:r>
+        <w:rPr>
+          <w:rFonts w:ascii="Calibri" w:eastAsia="Times New Roman" w:hAnsi="Calibri" w:cs="Calibri"/>
+          <w:lang w:eastAsia="hu-HU"/>
+        </w:rPr>
         <w:t>.</w:t>
       </w:r>
-      <w:r>
-        <w:br/>
-      </w:r>
-    </w:p>
-    <w:p>
-      <w:r>
-        <w:t xml:space="preserve">Ha be vagyunk jelentkezve, akkor el tudjuk menteni a könyveket a kedvencek közé azzal, hogy az adott könyv kártyája alján rákattintunk a piros szív ikonra és ismételt kattintással </w:t>
-      </w:r>
-      <w:proofErr w:type="spellStart"/>
-      <w:r>
-        <w:t>kivehetjük</w:t>
-      </w:r>
-      <w:proofErr w:type="spellEnd"/>
-      <w:r>
-        <w:t xml:space="preserve"> a kedvencek közül. *ide kép arról, hogy mikor van és mikor nincs a kedvencek között</w:t>
-      </w:r>
-      <w:r>
-        <w:t>*</w:t>
-      </w:r>
-      <w:bookmarkStart w:id="0" w:name="_GoBack"/>
-      <w:bookmarkEnd w:id="0"/>
-      <w:r>
-        <w:br/>
-      </w:r>
-      <w:r>
-        <w:br/>
-      </w:r>
-      <w:r>
-        <w:br/>
-        <w:t>oldalak részletesen</w:t>
+    </w:p>
+    <w:p>
+      <w:pPr>
+        <w:rPr>
+          <w:rFonts w:ascii="Calibri" w:eastAsia="Times New Roman" w:hAnsi="Calibri" w:cs="Calibri"/>
+          <w:lang w:eastAsia="hu-HU"/>
+        </w:rPr>
+      </w:pPr>
+      <w:r>
+        <w:rPr>
+          <w:rFonts w:ascii="Calibri" w:eastAsia="Times New Roman" w:hAnsi="Calibri" w:cs="Calibri"/>
+          <w:lang w:eastAsia="hu-HU"/>
+        </w:rPr>
+        <w:t xml:space="preserve">Ha </w:t>
+      </w:r>
+      <w:r>
+        <w:rPr>
+          <w:rFonts w:ascii="Calibri" w:eastAsia="Times New Roman" w:hAnsi="Calibri" w:cs="Calibri"/>
+          <w:lang w:eastAsia="hu-HU"/>
+        </w:rPr>
+        <w:t>mindezzel megvagyunk, rányomhatunk a zöld „Módosítás” gombra, mellyel véglegesíthetjük az új jelszót.</w:t>
+      </w:r>
+    </w:p>
+    <w:p>
+      <w:pPr>
+        <w:rPr>
+          <w:rFonts w:ascii="Calibri" w:eastAsia="Times New Roman" w:hAnsi="Calibri" w:cs="Calibri"/>
+          <w:lang w:eastAsia="hu-HU"/>
+        </w:rPr>
+      </w:pPr>
+      <w:r>
+        <w:rPr>
+          <w:rFonts w:ascii="Calibri" w:eastAsia="Times New Roman" w:hAnsi="Calibri" w:cs="Calibri"/>
+          <w:lang w:eastAsia="hu-HU"/>
+        </w:rPr>
+        <w:t>Az „Előjegyzett</w:t>
+      </w:r>
+      <w:r>
+        <w:rPr>
+          <w:rFonts w:ascii="Calibri" w:eastAsia="Times New Roman" w:hAnsi="Calibri" w:cs="Calibri"/>
+          <w:lang w:eastAsia="hu-HU"/>
+        </w:rPr>
+        <w:t>/</w:t>
+      </w:r>
+      <w:r>
+        <w:rPr>
+          <w:rFonts w:ascii="Calibri" w:eastAsia="Times New Roman" w:hAnsi="Calibri" w:cs="Calibri"/>
+          <w:lang w:eastAsia="hu-HU"/>
+        </w:rPr>
+        <w:t xml:space="preserve"> </w:t>
+      </w:r>
+      <w:r>
+        <w:rPr>
+          <w:rFonts w:ascii="Calibri" w:eastAsia="Times New Roman" w:hAnsi="Calibri" w:cs="Calibri"/>
+          <w:lang w:eastAsia="hu-HU"/>
+        </w:rPr>
+        <w:t>Előjegyzett</w:t>
+      </w:r>
+      <w:r>
+        <w:rPr>
+          <w:rFonts w:ascii="Calibri" w:eastAsia="Times New Roman" w:hAnsi="Calibri" w:cs="Calibri"/>
+          <w:lang w:eastAsia="hu-HU"/>
+        </w:rPr>
+        <w:t xml:space="preserve"> </w:t>
+      </w:r>
+      <w:r>
+        <w:rPr>
+          <w:rFonts w:ascii="Calibri" w:eastAsia="Times New Roman" w:hAnsi="Calibri" w:cs="Calibri"/>
+          <w:lang w:eastAsia="hu-HU"/>
+        </w:rPr>
+        <w:t>könyvek</w:t>
+      </w:r>
+      <w:r>
+        <w:rPr>
+          <w:rFonts w:ascii="Calibri" w:eastAsia="Times New Roman" w:hAnsi="Calibri" w:cs="Calibri"/>
+          <w:lang w:eastAsia="hu-HU"/>
+        </w:rPr>
+        <w:t xml:space="preserve"> oldalon találjuk a könyveket, amelyekre előjegyeztünk. Ezeket az előjegyzéseket egyenként le tudjuk mondani az adott könyv kártyájában található piros „Lemondás” gombra kattintva. Ha jelenleg nincs egy sem, akkor ezt egy „</w:t>
+      </w:r>
+      <w:r>
+        <w:t>Nincs előjegyzett könyve!</w:t>
+      </w:r>
+      <w:r>
+        <w:rPr>
+          <w:rFonts w:ascii="Calibri" w:eastAsia="Times New Roman" w:hAnsi="Calibri" w:cs="Calibri"/>
+          <w:lang w:eastAsia="hu-HU"/>
+        </w:rPr>
+        <w:t>” felirat fogja nekünk jelezni.</w:t>
+      </w:r>
+    </w:p>
+    <w:p>
+      <w:pPr>
+        <w:rPr>
+          <w:rFonts w:ascii="Calibri" w:eastAsia="Times New Roman" w:hAnsi="Calibri" w:cs="Calibri"/>
+          <w:lang w:eastAsia="hu-HU"/>
+        </w:rPr>
+      </w:pPr>
+      <w:r>
+        <w:rPr>
+          <w:rFonts w:ascii="Calibri" w:eastAsia="Times New Roman" w:hAnsi="Calibri" w:cs="Calibri"/>
+          <w:lang w:eastAsia="hu-HU"/>
+        </w:rPr>
+        <w:t>A</w:t>
+      </w:r>
+      <w:r>
+        <w:rPr>
+          <w:rFonts w:ascii="Calibri" w:eastAsia="Times New Roman" w:hAnsi="Calibri" w:cs="Calibri"/>
+          <w:lang w:eastAsia="hu-HU"/>
+        </w:rPr>
+        <w:t xml:space="preserve"> „Lefoglalt/Lefoglalt</w:t>
+      </w:r>
+      <w:r>
+        <w:rPr>
+          <w:rFonts w:ascii="Calibri" w:eastAsia="Times New Roman" w:hAnsi="Calibri" w:cs="Calibri"/>
+          <w:lang w:eastAsia="hu-HU"/>
+        </w:rPr>
+        <w:t xml:space="preserve"> könyvek oldalon találjuk a könyveket, amelyek</w:t>
+      </w:r>
+      <w:r>
+        <w:rPr>
+          <w:rFonts w:ascii="Calibri" w:eastAsia="Times New Roman" w:hAnsi="Calibri" w:cs="Calibri"/>
+          <w:lang w:eastAsia="hu-HU"/>
+        </w:rPr>
+        <w:t>et lefoglaltunk</w:t>
+      </w:r>
+      <w:r>
+        <w:rPr>
+          <w:rFonts w:ascii="Calibri" w:eastAsia="Times New Roman" w:hAnsi="Calibri" w:cs="Calibri"/>
+          <w:lang w:eastAsia="hu-HU"/>
+        </w:rPr>
+        <w:t>. Ezeket a</w:t>
+      </w:r>
+      <w:r>
+        <w:rPr>
+          <w:rFonts w:ascii="Calibri" w:eastAsia="Times New Roman" w:hAnsi="Calibri" w:cs="Calibri"/>
+          <w:lang w:eastAsia="hu-HU"/>
+        </w:rPr>
+        <w:t xml:space="preserve"> foglalásokat </w:t>
+      </w:r>
+      <w:r>
+        <w:rPr>
+          <w:rFonts w:ascii="Calibri" w:eastAsia="Times New Roman" w:hAnsi="Calibri" w:cs="Calibri"/>
+          <w:lang w:eastAsia="hu-HU"/>
+        </w:rPr>
+        <w:t>egyenként le tudjuk mondani az adott könyv kártyájában található piros „Lemondás” gombra kattintva.</w:t>
+      </w:r>
+      <w:r>
+        <w:rPr>
+          <w:rFonts w:ascii="Calibri" w:eastAsia="Times New Roman" w:hAnsi="Calibri" w:cs="Calibri"/>
+          <w:lang w:eastAsia="hu-HU"/>
+        </w:rPr>
+        <w:t xml:space="preserve"> </w:t>
+      </w:r>
+      <w:r>
+        <w:rPr>
+          <w:rFonts w:ascii="Calibri" w:eastAsia="Times New Roman" w:hAnsi="Calibri" w:cs="Calibri"/>
+          <w:lang w:eastAsia="hu-HU"/>
+        </w:rPr>
+        <w:t>Ha jelenleg nincs egy sem, akkor ezt egy „</w:t>
+      </w:r>
+      <w:r>
+        <w:t xml:space="preserve">Nincs </w:t>
+      </w:r>
+      <w:r>
+        <w:t>lefoglalt</w:t>
+      </w:r>
+      <w:r>
+        <w:t xml:space="preserve"> könyve!</w:t>
+      </w:r>
+      <w:r>
+        <w:rPr>
+          <w:rFonts w:ascii="Calibri" w:eastAsia="Times New Roman" w:hAnsi="Calibri" w:cs="Calibri"/>
+          <w:lang w:eastAsia="hu-HU"/>
+        </w:rPr>
+        <w:t>” felirat fogja nekünk jelezni.</w:t>
+      </w:r>
+    </w:p>
+    <w:p>
+      <w:pPr>
+        <w:rPr>
+          <w:rFonts w:ascii="Calibri" w:eastAsia="Times New Roman" w:hAnsi="Calibri" w:cs="Calibri"/>
+          <w:lang w:eastAsia="hu-HU"/>
+        </w:rPr>
+      </w:pPr>
+      <w:r>
+        <w:rPr>
+          <w:rFonts w:ascii="Calibri" w:eastAsia="Times New Roman" w:hAnsi="Calibri" w:cs="Calibri"/>
+          <w:lang w:eastAsia="hu-HU"/>
+        </w:rPr>
+        <w:t>A „Jelenleg kivett/</w:t>
+      </w:r>
+      <w:r>
+        <w:rPr>
+          <w:rFonts w:ascii="Calibri" w:eastAsia="Times New Roman" w:hAnsi="Calibri" w:cs="Calibri"/>
+          <w:lang w:eastAsia="hu-HU"/>
+        </w:rPr>
+        <w:t xml:space="preserve"> </w:t>
+      </w:r>
+      <w:r>
+        <w:rPr>
+          <w:rFonts w:ascii="Calibri" w:eastAsia="Times New Roman" w:hAnsi="Calibri" w:cs="Calibri"/>
+          <w:lang w:eastAsia="hu-HU"/>
+        </w:rPr>
+        <w:t>Jelenleg kivett</w:t>
+      </w:r>
+      <w:r>
+        <w:rPr>
+          <w:rFonts w:ascii="Calibri" w:eastAsia="Times New Roman" w:hAnsi="Calibri" w:cs="Calibri"/>
+          <w:lang w:eastAsia="hu-HU"/>
+        </w:rPr>
+        <w:t xml:space="preserve"> könyvek” oldalon találjuk azokat a könyveket, melyeket még nem vittünk vissza. </w:t>
+      </w:r>
+      <w:r>
+        <w:rPr>
+          <w:rFonts w:ascii="Calibri" w:eastAsia="Times New Roman" w:hAnsi="Calibri" w:cs="Calibri"/>
+          <w:lang w:eastAsia="hu-HU"/>
+        </w:rPr>
+        <w:t xml:space="preserve">Ha van még rá lehetőségünk, a „Meghosszabbítás” gombra kattintva meghosszabbíthatjuk azt az időt, ameddig az adott könyv nálunk lehet. </w:t>
+      </w:r>
+      <w:r>
+        <w:rPr>
+          <w:rFonts w:ascii="Calibri" w:eastAsia="Times New Roman" w:hAnsi="Calibri" w:cs="Calibri"/>
+          <w:lang w:eastAsia="hu-HU"/>
+        </w:rPr>
+        <w:t>Ha jelenleg nincs egy sem, akkor ezt egy „</w:t>
+      </w:r>
+      <w:r>
+        <w:t xml:space="preserve">Nincs </w:t>
+      </w:r>
+      <w:r>
+        <w:t xml:space="preserve">kivett </w:t>
+      </w:r>
+      <w:r>
+        <w:t>könyve!</w:t>
+      </w:r>
+      <w:r>
+        <w:rPr>
+          <w:rFonts w:ascii="Calibri" w:eastAsia="Times New Roman" w:hAnsi="Calibri" w:cs="Calibri"/>
+          <w:lang w:eastAsia="hu-HU"/>
+        </w:rPr>
+        <w:t>” felirat fogja nekünk jelezni.</w:t>
+      </w:r>
+    </w:p>
+    <w:p>
+      <w:pPr>
+        <w:rPr>
+          <w:rFonts w:ascii="Calibri" w:eastAsia="Times New Roman" w:hAnsi="Calibri" w:cs="Calibri"/>
+          <w:lang w:eastAsia="hu-HU"/>
+        </w:rPr>
+      </w:pPr>
+      <w:r>
+        <w:rPr>
+          <w:rFonts w:ascii="Calibri" w:eastAsia="Times New Roman" w:hAnsi="Calibri" w:cs="Calibri"/>
+          <w:lang w:eastAsia="hu-HU"/>
+        </w:rPr>
+        <w:t>A „</w:t>
+      </w:r>
+      <w:r>
+        <w:rPr>
+          <w:rFonts w:ascii="Calibri" w:eastAsia="Times New Roman" w:hAnsi="Calibri" w:cs="Calibri"/>
+          <w:lang w:eastAsia="hu-HU"/>
+        </w:rPr>
+        <w:t>Korábban</w:t>
+      </w:r>
+      <w:r>
+        <w:rPr>
+          <w:rFonts w:ascii="Calibri" w:eastAsia="Times New Roman" w:hAnsi="Calibri" w:cs="Calibri"/>
+          <w:lang w:eastAsia="hu-HU"/>
+        </w:rPr>
+        <w:t xml:space="preserve"> kivett/</w:t>
+      </w:r>
+      <w:r>
+        <w:rPr>
+          <w:rFonts w:ascii="Calibri" w:eastAsia="Times New Roman" w:hAnsi="Calibri" w:cs="Calibri"/>
+          <w:lang w:eastAsia="hu-HU"/>
+        </w:rPr>
+        <w:t xml:space="preserve"> </w:t>
+      </w:r>
+      <w:r>
+        <w:rPr>
+          <w:rFonts w:ascii="Calibri" w:eastAsia="Times New Roman" w:hAnsi="Calibri" w:cs="Calibri"/>
+          <w:lang w:eastAsia="hu-HU"/>
+        </w:rPr>
+        <w:t>Korábban</w:t>
+      </w:r>
+      <w:r>
+        <w:rPr>
+          <w:rFonts w:ascii="Calibri" w:eastAsia="Times New Roman" w:hAnsi="Calibri" w:cs="Calibri"/>
+          <w:lang w:eastAsia="hu-HU"/>
+        </w:rPr>
+        <w:t xml:space="preserve"> kivett könyvek” oldalon találjuk azokat a könyveket, melyeket </w:t>
+      </w:r>
+      <w:r>
+        <w:rPr>
+          <w:rFonts w:ascii="Calibri" w:eastAsia="Times New Roman" w:hAnsi="Calibri" w:cs="Calibri"/>
+          <w:lang w:eastAsia="hu-HU"/>
+        </w:rPr>
+        <w:t xml:space="preserve">korábban már kivettünk és vissza is vittünk. </w:t>
+      </w:r>
+      <w:r>
+        <w:rPr>
+          <w:rFonts w:ascii="Calibri" w:eastAsia="Times New Roman" w:hAnsi="Calibri" w:cs="Calibri"/>
+          <w:lang w:eastAsia="hu-HU"/>
+        </w:rPr>
+        <w:t>Ha jelenleg nincs egy sem, akkor ezt egy „</w:t>
+      </w:r>
+      <w:r>
+        <w:t>Még nem hozott vissza könyvet!</w:t>
+      </w:r>
+      <w:r>
+        <w:t xml:space="preserve">” </w:t>
+      </w:r>
+      <w:r>
+        <w:rPr>
+          <w:rFonts w:ascii="Calibri" w:eastAsia="Times New Roman" w:hAnsi="Calibri" w:cs="Calibri"/>
+          <w:lang w:eastAsia="hu-HU"/>
+        </w:rPr>
+        <w:t>felirat fogja nekünk jelezni.</w:t>
+      </w:r>
+    </w:p>
+    <w:p>
+      <w:pPr>
+        <w:rPr>
+          <w:rFonts w:ascii="Calibri" w:eastAsia="Times New Roman" w:hAnsi="Calibri" w:cs="Calibri"/>
+          <w:lang w:eastAsia="hu-HU"/>
+        </w:rPr>
+      </w:pPr>
+      <w:r>
+        <w:rPr>
+          <w:rFonts w:ascii="Calibri" w:eastAsia="Times New Roman" w:hAnsi="Calibri" w:cs="Calibri"/>
+          <w:lang w:eastAsia="hu-HU"/>
+        </w:rPr>
+        <w:t xml:space="preserve">A „Kedvencek” oldalon találjuk azokat a könyveket, melyeket a kis piros szív ikonra kattintással kedveltünk. </w:t>
+      </w:r>
+      <w:r>
+        <w:rPr>
+          <w:rFonts w:ascii="Calibri" w:eastAsia="Times New Roman" w:hAnsi="Calibri" w:cs="Calibri"/>
+          <w:lang w:eastAsia="hu-HU"/>
+        </w:rPr>
+        <w:t xml:space="preserve">Innen eltávolíthatjuk bármelyik könyvet a „Levétel a kedvencekről” gombra kattintva. </w:t>
+      </w:r>
+      <w:r>
+        <w:rPr>
+          <w:rFonts w:ascii="Calibri" w:eastAsia="Times New Roman" w:hAnsi="Calibri" w:cs="Calibri"/>
+          <w:lang w:eastAsia="hu-HU"/>
+        </w:rPr>
+        <w:t>Ha jelenleg nincs egy sem, akkor ezt egy „</w:t>
+      </w:r>
+      <w:r>
+        <w:t>Még nem tett könyvet a kedvencek közé”</w:t>
+      </w:r>
+      <w:r>
+        <w:t xml:space="preserve"> </w:t>
+      </w:r>
+      <w:r>
+        <w:rPr>
+          <w:rFonts w:ascii="Calibri" w:eastAsia="Times New Roman" w:hAnsi="Calibri" w:cs="Calibri"/>
+          <w:lang w:eastAsia="hu-HU"/>
+        </w:rPr>
+        <w:t>felirat fogja nekünk jelezni.</w:t>
+      </w:r>
+    </w:p>
+    <w:p>
+      <w:pPr>
+        <w:rPr>
+          <w:rFonts w:ascii="Calibri" w:eastAsia="Times New Roman" w:hAnsi="Calibri" w:cs="Calibri"/>
+          <w:lang w:eastAsia="hu-HU"/>
+        </w:rPr>
+      </w:pPr>
+    </w:p>
+    <w:p>
+      <w:pPr>
+        <w:rPr>
+          <w:rFonts w:ascii="Calibri" w:eastAsia="Times New Roman" w:hAnsi="Calibri" w:cs="Calibri"/>
+          <w:u w:val="single"/>
+          <w:lang w:eastAsia="hu-HU"/>
+        </w:rPr>
+      </w:pPr>
+      <w:r>
+        <w:rPr>
+          <w:rFonts w:ascii="Calibri" w:eastAsia="Times New Roman" w:hAnsi="Calibri" w:cs="Calibri"/>
+          <w:u w:val="single"/>
+          <w:lang w:eastAsia="hu-HU"/>
+        </w:rPr>
+        <w:t>Rólunk</w:t>
+      </w:r>
+      <w:r>
+        <w:rPr>
+          <w:rFonts w:ascii="Calibri" w:eastAsia="Times New Roman" w:hAnsi="Calibri" w:cs="Calibri"/>
+          <w:u w:val="single"/>
+          <w:lang w:eastAsia="hu-HU"/>
+        </w:rPr>
+        <w:t xml:space="preserve"> oldal</w:t>
+      </w:r>
+    </w:p>
+    <w:p>
+      <w:pPr>
+        <w:rPr>
+          <w:rFonts w:ascii="Calibri" w:eastAsia="Times New Roman" w:hAnsi="Calibri" w:cs="Calibri"/>
+          <w:lang w:eastAsia="hu-HU"/>
+        </w:rPr>
+      </w:pPr>
+      <w:r>
+        <w:rPr>
+          <w:rFonts w:ascii="Calibri" w:eastAsia="Times New Roman" w:hAnsi="Calibri" w:cs="Calibri"/>
+          <w:lang w:eastAsia="hu-HU"/>
+        </w:rPr>
+        <w:t>Ezen az oldalon megtaláljuk a könyvtár rendszerét fejlesztő és tervező csapat bemutatóját képekkel, nevekkel és szerepkörökkel.</w:t>
+      </w:r>
+      <w:r>
+        <w:rPr>
+          <w:rFonts w:ascii="Calibri" w:eastAsia="Times New Roman" w:hAnsi="Calibri" w:cs="Calibri"/>
+          <w:lang w:eastAsia="hu-HU"/>
+        </w:rPr>
+        <w:t xml:space="preserve"> Ezután megismerhetjük a célt, melyet kitűzött magának a csapat, továbbá találunk néhány érdekes adatot a csapat eddigi közös munkáiról.</w:t>
       </w:r>
     </w:p>
     <w:sectPr>
@@ -337,8 +926,194 @@
 </w:document>
 </file>
 
+<file path=word/numbering.xml><?xml version="1.0" encoding="utf-8"?>
+<w:numbering xmlns:wpc="http://schemas.microsoft.com/office/word/2010/wordprocessingCanvas" xmlns:cx="http://schemas.microsoft.com/office/drawing/2014/chartex" xmlns:cx1="http://schemas.microsoft.com/office/drawing/2015/9/8/chartex" xmlns:cx2="http://schemas.microsoft.com/office/drawing/2015/10/21/chartex" xmlns:cx3="http://schemas.microsoft.com/office/drawing/2016/5/9/chartex" xmlns:cx4="http://schemas.microsoft.com/office/drawing/2016/5/10/chartex" xmlns:cx5="http://schemas.microsoft.com/office/drawing/2016/5/11/chartex" xmlns:cx6="http://schemas.microsoft.com/office/drawing/2016/5/12/chartex" xmlns:cx7="http://schemas.microsoft.com/office/drawing/2016/5/13/chartex" xmlns:cx8="http://schemas.microsoft.com/office/drawing/2016/5/14/chartex" xmlns:mc="http://schemas.openxmlformats.org/markup-compatibility/2006" xmlns:aink="http://schemas.microsoft.com/office/drawing/2016/ink" xmlns:am3d="http://schemas.microsoft.com/office/drawing/2017/model3d" xmlns:o="urn:schemas-microsoft-com:office:office" xmlns:oel="http://schemas.microsoft.com/office/2019/extlst" xmlns:r="http://schemas.openxmlformats.org/officeDocument/2006/relationships" xmlns:m="http://schemas.openxmlformats.org/officeDocument/2006/math" xmlns:v="urn:schemas-microsoft-com:vml" xmlns:wp14="http://schemas.microsoft.com/office/word/2010/wordprocessingDrawing" xmlns:wp="http://schemas.openxmlformats.org/drawingml/2006/wordprocessingDrawing" xmlns:w10="urn:schemas-microsoft-com:office:word" xmlns:w="http://schemas.openxmlformats.org/wordprocessingml/2006/main" xmlns:w14="http://schemas.microsoft.com/office/word/2010/wordml" xmlns:w15="http://schemas.microsoft.com/office/word/2012/wordml" xmlns:w16cex="http://schemas.microsoft.com/office/word/2018/wordml/cex" xmlns:w16cid="http://schemas.microsoft.com/office/word/2016/wordml/cid" xmlns:w16="http://schemas.microsoft.com/office/word/2018/wordml" xmlns:w16sdtdh="http://schemas.microsoft.com/office/word/2020/wordml/sdtdatahash" xmlns:w16se="http://schemas.microsoft.com/office/word/2015/wordml/symex" xmlns:wpg="http://schemas.microsoft.com/office/word/2010/wordprocessingGroup" xmlns:wpi="http://schemas.microsoft.com/office/word/2010/wordprocessingInk" xmlns:wne="http://schemas.microsoft.com/office/word/2006/wordml" xmlns:wps="http://schemas.microsoft.com/office/word/2010/wordprocessingShape" mc:Ignorable="w14 w15 w16se w16cid w16 w16cex w16sdtdh wp14">
+  <w:abstractNum w:abstractNumId="0" w15:restartNumberingAfterBreak="0">
+    <w:nsid w:val="6DDB3939"/>
+    <w:multiLevelType w:val="hybridMultilevel"/>
+    <w:tmpl w:val="062E9368"/>
+    <w:lvl w:ilvl="0" w:tplc="040E000F">
+      <w:start w:val="1"/>
+      <w:numFmt w:val="decimal"/>
+      <w:lvlText w:val="%1."/>
+      <w:lvlJc w:val="left"/>
+      <w:pPr>
+        <w:ind w:left="720" w:hanging="360"/>
+      </w:pPr>
+    </w:lvl>
+    <w:lvl w:ilvl="1" w:tplc="040E0019" w:tentative="1">
+      <w:start w:val="1"/>
+      <w:numFmt w:val="lowerLetter"/>
+      <w:lvlText w:val="%2."/>
+      <w:lvlJc w:val="left"/>
+      <w:pPr>
+        <w:ind w:left="1440" w:hanging="360"/>
+      </w:pPr>
+    </w:lvl>
+    <w:lvl w:ilvl="2" w:tplc="040E001B" w:tentative="1">
+      <w:start w:val="1"/>
+      <w:numFmt w:val="lowerRoman"/>
+      <w:lvlText w:val="%3."/>
+      <w:lvlJc w:val="right"/>
+      <w:pPr>
+        <w:ind w:left="2160" w:hanging="180"/>
+      </w:pPr>
+    </w:lvl>
+    <w:lvl w:ilvl="3" w:tplc="040E000F" w:tentative="1">
+      <w:start w:val="1"/>
+      <w:numFmt w:val="decimal"/>
+      <w:lvlText w:val="%4."/>
+      <w:lvlJc w:val="left"/>
+      <w:pPr>
+        <w:ind w:left="2880" w:hanging="360"/>
+      </w:pPr>
+    </w:lvl>
+    <w:lvl w:ilvl="4" w:tplc="040E0019" w:tentative="1">
+      <w:start w:val="1"/>
+      <w:numFmt w:val="lowerLetter"/>
+      <w:lvlText w:val="%5."/>
+      <w:lvlJc w:val="left"/>
+      <w:pPr>
+        <w:ind w:left="3600" w:hanging="360"/>
+      </w:pPr>
+    </w:lvl>
+    <w:lvl w:ilvl="5" w:tplc="040E001B" w:tentative="1">
+      <w:start w:val="1"/>
+      <w:numFmt w:val="lowerRoman"/>
+      <w:lvlText w:val="%6."/>
+      <w:lvlJc w:val="right"/>
+      <w:pPr>
+        <w:ind w:left="4320" w:hanging="180"/>
+      </w:pPr>
+    </w:lvl>
+    <w:lvl w:ilvl="6" w:tplc="040E000F" w:tentative="1">
+      <w:start w:val="1"/>
+      <w:numFmt w:val="decimal"/>
+      <w:lvlText w:val="%7."/>
+      <w:lvlJc w:val="left"/>
+      <w:pPr>
+        <w:ind w:left="5040" w:hanging="360"/>
+      </w:pPr>
+    </w:lvl>
+    <w:lvl w:ilvl="7" w:tplc="040E0019" w:tentative="1">
+      <w:start w:val="1"/>
+      <w:numFmt w:val="lowerLetter"/>
+      <w:lvlText w:val="%8."/>
+      <w:lvlJc w:val="left"/>
+      <w:pPr>
+        <w:ind w:left="5760" w:hanging="360"/>
+      </w:pPr>
+    </w:lvl>
+    <w:lvl w:ilvl="8" w:tplc="040E001B" w:tentative="1">
+      <w:start w:val="1"/>
+      <w:numFmt w:val="lowerRoman"/>
+      <w:lvlText w:val="%9."/>
+      <w:lvlJc w:val="right"/>
+      <w:pPr>
+        <w:ind w:left="6480" w:hanging="180"/>
+      </w:pPr>
+    </w:lvl>
+  </w:abstractNum>
+  <w:abstractNum w:abstractNumId="1" w15:restartNumberingAfterBreak="0">
+    <w:nsid w:val="70BC25AE"/>
+    <w:multiLevelType w:val="hybridMultilevel"/>
+    <w:tmpl w:val="F54AB5EA"/>
+    <w:lvl w:ilvl="0" w:tplc="040E000F">
+      <w:start w:val="1"/>
+      <w:numFmt w:val="decimal"/>
+      <w:lvlText w:val="%1."/>
+      <w:lvlJc w:val="left"/>
+      <w:pPr>
+        <w:ind w:left="720" w:hanging="360"/>
+      </w:pPr>
+      <w:rPr>
+        <w:rFonts w:hint="default"/>
+      </w:rPr>
+    </w:lvl>
+    <w:lvl w:ilvl="1" w:tplc="040E0019" w:tentative="1">
+      <w:start w:val="1"/>
+      <w:numFmt w:val="lowerLetter"/>
+      <w:lvlText w:val="%2."/>
+      <w:lvlJc w:val="left"/>
+      <w:pPr>
+        <w:ind w:left="1440" w:hanging="360"/>
+      </w:pPr>
+    </w:lvl>
+    <w:lvl w:ilvl="2" w:tplc="040E001B" w:tentative="1">
+      <w:start w:val="1"/>
+      <w:numFmt w:val="lowerRoman"/>
+      <w:lvlText w:val="%3."/>
+      <w:lvlJc w:val="right"/>
+      <w:pPr>
+        <w:ind w:left="2160" w:hanging="180"/>
+      </w:pPr>
+    </w:lvl>
+    <w:lvl w:ilvl="3" w:tplc="040E000F" w:tentative="1">
+      <w:start w:val="1"/>
+      <w:numFmt w:val="decimal"/>
+      <w:lvlText w:val="%4."/>
+      <w:lvlJc w:val="left"/>
+      <w:pPr>
+        <w:ind w:left="2880" w:hanging="360"/>
+      </w:pPr>
+    </w:lvl>
+    <w:lvl w:ilvl="4" w:tplc="040E0019" w:tentative="1">
+      <w:start w:val="1"/>
+      <w:numFmt w:val="lowerLetter"/>
+      <w:lvlText w:val="%5."/>
+      <w:lvlJc w:val="left"/>
+      <w:pPr>
+        <w:ind w:left="3600" w:hanging="360"/>
+      </w:pPr>
+    </w:lvl>
+    <w:lvl w:ilvl="5" w:tplc="040E001B" w:tentative="1">
+      <w:start w:val="1"/>
+      <w:numFmt w:val="lowerRoman"/>
+      <w:lvlText w:val="%6."/>
+      <w:lvlJc w:val="right"/>
+      <w:pPr>
+        <w:ind w:left="4320" w:hanging="180"/>
+      </w:pPr>
+    </w:lvl>
+    <w:lvl w:ilvl="6" w:tplc="040E000F" w:tentative="1">
+      <w:start w:val="1"/>
+      <w:numFmt w:val="decimal"/>
+      <w:lvlText w:val="%7."/>
+      <w:lvlJc w:val="left"/>
+      <w:pPr>
+        <w:ind w:left="5040" w:hanging="360"/>
+      </w:pPr>
+    </w:lvl>
+    <w:lvl w:ilvl="7" w:tplc="040E0019" w:tentative="1">
+      <w:start w:val="1"/>
+      <w:numFmt w:val="lowerLetter"/>
+      <w:lvlText w:val="%8."/>
+      <w:lvlJc w:val="left"/>
+      <w:pPr>
+        <w:ind w:left="5760" w:hanging="360"/>
+      </w:pPr>
+    </w:lvl>
+    <w:lvl w:ilvl="8" w:tplc="040E001B" w:tentative="1">
+      <w:start w:val="1"/>
+      <w:numFmt w:val="lowerRoman"/>
+      <w:lvlText w:val="%9."/>
+      <w:lvlJc w:val="right"/>
+      <w:pPr>
+        <w:ind w:left="6480" w:hanging="180"/>
+      </w:pPr>
+    </w:lvl>
+  </w:abstractNum>
+  <w:num w:numId="1" w16cid:durableId="792289756">
+    <w:abstractNumId w:val="0"/>
+  </w:num>
+  <w:num w:numId="2" w16cid:durableId="841627440">
+    <w:abstractNumId w:val="1"/>
+  </w:num>
+</w:numbering>
+</file>
+
 <file path=word/styles.xml><?xml version="1.0" encoding="utf-8"?>
-<w:styles xmlns:mc="http://schemas.openxmlformats.org/markup-compatibility/2006" xmlns:r="http://schemas.openxmlformats.org/officeDocument/2006/relationships" xmlns:w="http://schemas.openxmlformats.org/wordprocessingml/2006/main" xmlns:w14="http://schemas.microsoft.com/office/word/2010/wordml" xmlns:w15="http://schemas.microsoft.com/office/word/2012/wordml" xmlns:w16cid="http://schemas.microsoft.com/office/word/2016/wordml/cid" xmlns:w16se="http://schemas.microsoft.com/office/word/2015/wordml/symex" mc:Ignorable="w14 w15 w16se w16cid">
+<w:styles xmlns:mc="http://schemas.openxmlformats.org/markup-compatibility/2006" xmlns:r="http://schemas.openxmlformats.org/officeDocument/2006/relationships" xmlns:w="http://schemas.openxmlformats.org/wordprocessingml/2006/main" xmlns:w14="http://schemas.microsoft.com/office/word/2010/wordml" xmlns:w15="http://schemas.microsoft.com/office/word/2012/wordml" xmlns:w16cex="http://schemas.microsoft.com/office/word/2018/wordml/cex" xmlns:w16cid="http://schemas.microsoft.com/office/word/2016/wordml/cid" xmlns:w16="http://schemas.microsoft.com/office/word/2018/wordml" xmlns:w16sdtdh="http://schemas.microsoft.com/office/word/2020/wordml/sdtdatahash" xmlns:w16se="http://schemas.microsoft.com/office/word/2015/wordml/symex" mc:Ignorable="w14 w15 w16se w16cid w16 w16cex w16sdtdh">
   <w:docDefaults>
     <w:rPrDefault>
       <w:rPr>
@@ -354,7 +1129,7 @@
       </w:pPr>
     </w:pPrDefault>
   </w:docDefaults>
-  <w:latentStyles w:defLockedState="0" w:defUIPriority="99" w:defSemiHidden="0" w:defUnhideWhenUsed="0" w:defQFormat="0" w:count="375">
+  <w:latentStyles w:defLockedState="0" w:defUIPriority="99" w:defSemiHidden="0" w:defUnhideWhenUsed="0" w:defQFormat="0" w:count="376">
     <w:lsdException w:name="Normal" w:uiPriority="0" w:qFormat="1"/>
     <w:lsdException w:name="heading 1" w:uiPriority="9" w:qFormat="1"/>
     <w:lsdException w:name="heading 2" w:semiHidden="1" w:uiPriority="9" w:unhideWhenUsed="1" w:qFormat="1"/>
@@ -730,6 +1505,7 @@
     <w:lsdException w:name="Smart Hyperlink" w:semiHidden="1" w:unhideWhenUsed="1"/>
     <w:lsdException w:name="Hashtag" w:semiHidden="1" w:unhideWhenUsed="1"/>
     <w:lsdException w:name="Unresolved Mention" w:semiHidden="1" w:unhideWhenUsed="1"/>
+    <w:lsdException w:name="Smart Link" w:semiHidden="1" w:unhideWhenUsed="1"/>
   </w:latentStyles>
   <w:style w:type="paragraph" w:default="1" w:styleId="Norml">
     <w:name w:val="Normal"/>
@@ -761,6 +1537,28 @@
     <w:uiPriority w:val="99"/>
     <w:semiHidden/>
     <w:unhideWhenUsed/>
+  </w:style>
+  <w:style w:type="character" w:styleId="Kiemels2">
+    <w:name w:val="Strong"/>
+    <w:basedOn w:val="Bekezdsalapbettpusa"/>
+    <w:uiPriority w:val="22"/>
+    <w:qFormat/>
+    <w:rsid w:val="00C7257F"/>
+    <w:rPr>
+      <w:b/>
+      <w:bCs/>
+    </w:rPr>
+  </w:style>
+  <w:style w:type="paragraph" w:styleId="Listaszerbekezds">
+    <w:name w:val="List Paragraph"/>
+    <w:basedOn w:val="Norml"/>
+    <w:uiPriority w:val="34"/>
+    <w:qFormat/>
+    <w:rsid w:val="0019322A"/>
+    <w:pPr>
+      <w:ind w:left="720"/>
+      <w:contextualSpacing/>
+    </w:pPr>
   </w:style>
 </w:styles>
 </file>

</xml_diff>